<commit_message>
memoria v3 requerimientos finalizados
</commit_message>
<xml_diff>
--- a/material/Proyecto EA.docx
+++ b/material/Proyecto EA.docx
@@ -9,6 +9,56 @@
           <w:sz w:val="96"/>
         </w:rPr>
       </w:pPr>
+      <w:r>
+        <w:rPr>
+          <w:noProof/>
+          <w:sz w:val="96"/>
+          <w:lang w:eastAsia="es-ES"/>
+        </w:rPr>
+        <w:drawing>
+          <wp:anchor distT="0" distB="0" distL="114300" distR="114300" simplePos="0" relativeHeight="251659264" behindDoc="0" locked="0" layoutInCell="1" allowOverlap="1">
+            <wp:simplePos x="0" y="0"/>
+            <wp:positionH relativeFrom="column">
+              <wp:posOffset>-538480</wp:posOffset>
+            </wp:positionH>
+            <wp:positionV relativeFrom="paragraph">
+              <wp:posOffset>1167130</wp:posOffset>
+            </wp:positionV>
+            <wp:extent cx="6468745" cy="3286125"/>
+            <wp:effectExtent l="19050" t="0" r="8255" b="0"/>
+            <wp:wrapSquare wrapText="bothSides"/>
+            <wp:docPr id="1" name="0 Imagen" descr="logo.png"/>
+            <wp:cNvGraphicFramePr>
+              <a:graphicFrameLocks xmlns:a="http://schemas.openxmlformats.org/drawingml/2006/main" noChangeAspect="1"/>
+            </wp:cNvGraphicFramePr>
+            <a:graphic xmlns:a="http://schemas.openxmlformats.org/drawingml/2006/main">
+              <a:graphicData uri="http://schemas.openxmlformats.org/drawingml/2006/picture">
+                <pic:pic xmlns:pic="http://schemas.openxmlformats.org/drawingml/2006/picture">
+                  <pic:nvPicPr>
+                    <pic:cNvPr id="0" name="logo.png"/>
+                    <pic:cNvPicPr/>
+                  </pic:nvPicPr>
+                  <pic:blipFill>
+                    <a:blip r:embed="rId7" cstate="print"/>
+                    <a:stretch>
+                      <a:fillRect/>
+                    </a:stretch>
+                  </pic:blipFill>
+                  <pic:spPr>
+                    <a:xfrm>
+                      <a:off x="0" y="0"/>
+                      <a:ext cx="6468745" cy="3286125"/>
+                    </a:xfrm>
+                    <a:prstGeom prst="rect">
+                      <a:avLst/>
+                    </a:prstGeom>
+                  </pic:spPr>
+                </pic:pic>
+              </a:graphicData>
+            </a:graphic>
+          </wp:anchor>
+        </w:drawing>
+      </w:r>
       <w:r>
         <w:rPr>
           <w:noProof/>
@@ -39,7 +89,7 @@
                     <pic:cNvPicPr/>
                   </pic:nvPicPr>
                   <pic:blipFill>
-                    <a:blip r:embed="rId7" cstate="print"/>
+                    <a:blip r:embed="rId8" cstate="print"/>
                     <a:stretch>
                       <a:fillRect/>
                     </a:stretch>
@@ -62,103 +112,70 @@
     </w:p>
     <w:p>
       <w:pPr>
-        <w:jc w:val="both"/>
-        <w:rPr>
-          <w:sz w:val="96"/>
-        </w:rPr>
-      </w:pPr>
-    </w:p>
-    <w:p>
-      <w:pPr>
-        <w:jc w:val="center"/>
-        <w:rPr>
-          <w:sz w:val="96"/>
-        </w:rPr>
-      </w:pPr>
-      <w:r>
-        <w:rPr>
-          <w:sz w:val="96"/>
-        </w:rPr>
-        <w:t>Proyecto EA</w:t>
-      </w:r>
-    </w:p>
-    <w:p>
-      <w:pPr>
-        <w:jc w:val="center"/>
-        <w:rPr>
-          <w:color w:val="0070C0"/>
-          <w:sz w:val="96"/>
-        </w:rPr>
-      </w:pPr>
-      <w:proofErr w:type="spellStart"/>
-      <w:r>
-        <w:rPr>
-          <w:color w:val="0070C0"/>
-          <w:sz w:val="96"/>
-        </w:rPr>
-        <w:t>FreePong</w:t>
-      </w:r>
-      <w:proofErr w:type="spellEnd"/>
-      <w:r>
-        <w:rPr>
-          <w:color w:val="0070C0"/>
-          <w:sz w:val="96"/>
-        </w:rPr>
-        <w:t xml:space="preserve"> </w:t>
-      </w:r>
-      <w:proofErr w:type="spellStart"/>
-      <w:r>
-        <w:rPr>
-          <w:color w:val="0070C0"/>
-          <w:sz w:val="96"/>
-        </w:rPr>
-        <w:t>App</w:t>
-      </w:r>
-      <w:proofErr w:type="spellEnd"/>
-    </w:p>
-    <w:p>
-      <w:pPr>
-        <w:jc w:val="both"/>
-        <w:rPr>
-          <w:sz w:val="96"/>
-        </w:rPr>
-      </w:pPr>
-    </w:p>
-    <w:p>
-      <w:pPr>
-        <w:jc w:val="both"/>
-        <w:rPr>
-          <w:sz w:val="44"/>
-        </w:rPr>
-      </w:pPr>
-    </w:p>
-    <w:p>
-      <w:pPr>
-        <w:jc w:val="both"/>
-        <w:rPr>
-          <w:sz w:val="44"/>
-        </w:rPr>
-      </w:pPr>
-    </w:p>
-    <w:p>
-      <w:pPr>
-        <w:jc w:val="both"/>
-        <w:rPr>
-          <w:sz w:val="44"/>
-        </w:rPr>
-      </w:pPr>
-    </w:p>
-    <w:p>
-      <w:pPr>
         <w:jc w:val="right"/>
         <w:rPr>
+          <w:b/>
           <w:i/>
           <w:sz w:val="36"/>
           <w:szCs w:val="36"/>
         </w:rPr>
       </w:pPr>
-      <w:r>
-        <w:rPr>
+    </w:p>
+    <w:p>
+      <w:pPr>
+        <w:jc w:val="right"/>
+        <w:rPr>
+          <w:b/>
+          <w:i/>
+          <w:sz w:val="36"/>
+          <w:szCs w:val="36"/>
+        </w:rPr>
+      </w:pPr>
+    </w:p>
+    <w:p>
+      <w:pPr>
+        <w:jc w:val="right"/>
+        <w:rPr>
+          <w:b/>
+          <w:i/>
+          <w:sz w:val="36"/>
+          <w:szCs w:val="36"/>
+        </w:rPr>
+      </w:pPr>
+    </w:p>
+    <w:p>
+      <w:pPr>
+        <w:jc w:val="right"/>
+        <w:rPr>
+          <w:b/>
+          <w:i/>
+          <w:sz w:val="36"/>
+          <w:szCs w:val="36"/>
+        </w:rPr>
+      </w:pPr>
+      <w:r>
+        <w:rPr>
+          <w:b/>
+          <w:i/>
+          <w:sz w:val="36"/>
+          <w:szCs w:val="36"/>
+        </w:rPr>
+        <w:t xml:space="preserve">Proyecto EA </w:t>
+      </w:r>
+    </w:p>
+    <w:p>
+      <w:pPr>
+        <w:jc w:val="right"/>
+        <w:rPr>
+          <w:b/>
+          <w:i/>
+          <w:sz w:val="36"/>
+          <w:szCs w:val="36"/>
+        </w:rPr>
+      </w:pPr>
+      <w:r>
+        <w:rPr>
+          <w:b/>
           <w:i/>
           <w:sz w:val="36"/>
           <w:szCs w:val="36"/>
@@ -2696,7 +2713,27 @@
           <w:szCs w:val="24"/>
           <w:lang w:eastAsia="es-ES"/>
         </w:rPr>
-        <w:t>una vez acabada la partida, podrá registrar el resultado en la  partida creada por él y después poder consultarlo en su historial de partidas</w:t>
+        <w:t>una vez acabada la partida, podrá registrar el resultado en la  partida creada por él y después poder consultarlo en su historial</w:t>
+      </w:r>
+      <w:r>
+        <w:rPr>
+          <w:rFonts w:eastAsia="Times New Roman" w:cs="Arial"/>
+          <w:color w:val="222222"/>
+          <w:sz w:val="24"/>
+          <w:szCs w:val="24"/>
+          <w:lang w:eastAsia="es-ES"/>
+        </w:rPr>
+        <w:t xml:space="preserve"> paginado</w:t>
+      </w:r>
+      <w:r>
+        <w:rPr>
+          <w:rFonts w:eastAsia="Times New Roman" w:cs="Arial"/>
+          <w:color w:val="222222"/>
+          <w:sz w:val="24"/>
+          <w:szCs w:val="24"/>
+          <w:lang w:eastAsia="es-ES"/>
+        </w:rPr>
+        <w:t xml:space="preserve"> de partidas</w:t>
       </w:r>
       <w:r>
         <w:rPr>
@@ -2771,7 +2808,27 @@
           <w:szCs w:val="24"/>
           <w:lang w:eastAsia="es-ES"/>
         </w:rPr>
-        <w:t xml:space="preserve"> – WEB , </w:t>
+        <w:t xml:space="preserve"> – WEB</w:t>
+      </w:r>
+      <w:r>
+        <w:rPr>
+          <w:rFonts w:eastAsia="Times New Roman" w:cs="Arial"/>
+          <w:color w:val="222222"/>
+          <w:sz w:val="24"/>
+          <w:szCs w:val="24"/>
+          <w:lang w:eastAsia="es-ES"/>
+        </w:rPr>
+        <w:t>/IONIC</w:t>
+      </w:r>
+      <w:r>
+        <w:rPr>
+          <w:rFonts w:eastAsia="Times New Roman" w:cs="Arial"/>
+          <w:color w:val="222222"/>
+          <w:sz w:val="24"/>
+          <w:szCs w:val="24"/>
+          <w:lang w:eastAsia="es-ES"/>
+        </w:rPr>
+        <w:t xml:space="preserve"> , </w:t>
       </w:r>
       <w:proofErr w:type="spellStart"/>
       <w:r>
@@ -2989,6 +3046,156 @@
           <w:szCs w:val="24"/>
           <w:lang w:eastAsia="es-ES"/>
         </w:rPr>
+        <w:t xml:space="preserve"> puede comprobar su </w:t>
+      </w:r>
+      <w:proofErr w:type="spellStart"/>
+      <w:r>
+        <w:rPr>
+          <w:rFonts w:eastAsia="Times New Roman" w:cs="Arial"/>
+          <w:color w:val="222222"/>
+          <w:sz w:val="24"/>
+          <w:szCs w:val="24"/>
+          <w:lang w:eastAsia="es-ES"/>
+        </w:rPr>
+        <w:t>geolocalización</w:t>
+      </w:r>
+      <w:proofErr w:type="spellEnd"/>
+      <w:r>
+        <w:rPr>
+          <w:rFonts w:eastAsia="Times New Roman" w:cs="Arial"/>
+          <w:color w:val="222222"/>
+          <w:sz w:val="24"/>
+          <w:szCs w:val="24"/>
+          <w:lang w:eastAsia="es-ES"/>
+        </w:rPr>
+        <w:t xml:space="preserve"> actual para saber por qué zona buscar mesas disponibles [IONIC]</w:t>
+      </w:r>
+    </w:p>
+    <w:p>
+      <w:pPr>
+        <w:pStyle w:val="Prrafodelista"/>
+        <w:rPr>
+          <w:rFonts w:eastAsia="Times New Roman" w:cs="Arial"/>
+          <w:color w:val="222222"/>
+          <w:sz w:val="24"/>
+          <w:szCs w:val="24"/>
+          <w:lang w:eastAsia="es-ES"/>
+        </w:rPr>
+      </w:pPr>
+    </w:p>
+    <w:p>
+      <w:pPr>
+        <w:pStyle w:val="Prrafodelista"/>
+        <w:numPr>
+          <w:ilvl w:val="1"/>
+          <w:numId w:val="2"/>
+        </w:numPr>
+        <w:shd w:val="clear" w:color="auto" w:fill="FFFFFF"/>
+        <w:spacing w:after="0" w:line="240" w:lineRule="auto"/>
+        <w:jc w:val="both"/>
+        <w:rPr>
+          <w:rFonts w:eastAsia="Times New Roman" w:cs="Arial"/>
+          <w:color w:val="222222"/>
+          <w:sz w:val="24"/>
+          <w:szCs w:val="24"/>
+          <w:lang w:eastAsia="es-ES"/>
+        </w:rPr>
+      </w:pPr>
+      <w:proofErr w:type="spellStart"/>
+      <w:r>
+        <w:rPr>
+          <w:rFonts w:eastAsia="Times New Roman" w:cs="Arial"/>
+          <w:color w:val="222222"/>
+          <w:sz w:val="24"/>
+          <w:szCs w:val="24"/>
+          <w:lang w:eastAsia="es-ES"/>
+        </w:rPr>
+        <w:t>Dani</w:t>
+      </w:r>
+      <w:proofErr w:type="spellEnd"/>
+      <w:r>
+        <w:rPr>
+          <w:rFonts w:eastAsia="Times New Roman" w:cs="Arial"/>
+          <w:color w:val="222222"/>
+          <w:sz w:val="24"/>
+          <w:szCs w:val="24"/>
+          <w:lang w:eastAsia="es-ES"/>
+        </w:rPr>
+        <w:t xml:space="preserve"> también tiene curiosidad por ver los perfiles de los otros usuarios de </w:t>
+      </w:r>
+      <w:proofErr w:type="spellStart"/>
+      <w:r>
+        <w:rPr>
+          <w:rFonts w:eastAsia="Times New Roman" w:cs="Arial"/>
+          <w:color w:val="222222"/>
+          <w:sz w:val="24"/>
+          <w:szCs w:val="24"/>
+          <w:lang w:eastAsia="es-ES"/>
+        </w:rPr>
+        <w:t>FreePong</w:t>
+      </w:r>
+      <w:proofErr w:type="spellEnd"/>
+      <w:r>
+        <w:rPr>
+          <w:rFonts w:eastAsia="Times New Roman" w:cs="Arial"/>
+          <w:color w:val="222222"/>
+          <w:sz w:val="24"/>
+          <w:szCs w:val="24"/>
+          <w:lang w:eastAsia="es-ES"/>
+        </w:rPr>
+        <w:t xml:space="preserve"> y filtrar la búsqueda por cualquiera de sus datos [IONIC]</w:t>
+      </w:r>
+    </w:p>
+    <w:p>
+      <w:pPr>
+        <w:pStyle w:val="Prrafodelista"/>
+        <w:rPr>
+          <w:rFonts w:eastAsia="Times New Roman" w:cs="Arial"/>
+          <w:color w:val="222222"/>
+          <w:sz w:val="24"/>
+          <w:szCs w:val="24"/>
+          <w:lang w:eastAsia="es-ES"/>
+        </w:rPr>
+      </w:pPr>
+    </w:p>
+    <w:p>
+      <w:pPr>
+        <w:pStyle w:val="Prrafodelista"/>
+        <w:numPr>
+          <w:ilvl w:val="1"/>
+          <w:numId w:val="2"/>
+        </w:numPr>
+        <w:shd w:val="clear" w:color="auto" w:fill="FFFFFF"/>
+        <w:spacing w:after="0" w:line="240" w:lineRule="auto"/>
+        <w:jc w:val="both"/>
+        <w:rPr>
+          <w:rFonts w:eastAsia="Times New Roman" w:cs="Arial"/>
+          <w:color w:val="222222"/>
+          <w:sz w:val="24"/>
+          <w:szCs w:val="24"/>
+          <w:lang w:eastAsia="es-ES"/>
+        </w:rPr>
+      </w:pPr>
+      <w:proofErr w:type="spellStart"/>
+      <w:r>
+        <w:rPr>
+          <w:rFonts w:eastAsia="Times New Roman" w:cs="Arial"/>
+          <w:color w:val="222222"/>
+          <w:sz w:val="24"/>
+          <w:szCs w:val="24"/>
+          <w:lang w:eastAsia="es-ES"/>
+        </w:rPr>
+        <w:t>Dani</w:t>
+      </w:r>
+      <w:proofErr w:type="spellEnd"/>
+      <w:r>
+        <w:rPr>
+          <w:rFonts w:eastAsia="Times New Roman" w:cs="Arial"/>
+          <w:color w:val="222222"/>
+          <w:sz w:val="24"/>
+          <w:szCs w:val="24"/>
+          <w:lang w:eastAsia="es-ES"/>
+        </w:rPr>
         <w:t xml:space="preserve"> puede chatear con la comunidad de usuarios de </w:t>
       </w:r>
       <w:proofErr w:type="spellStart"/>
@@ -3038,19 +3245,231 @@
     </w:p>
     <w:p>
       <w:pPr>
-        <w:jc w:val="both"/>
-        <w:rPr>
-          <w:sz w:val="24"/>
-          <w:szCs w:val="24"/>
-        </w:rPr>
-      </w:pPr>
-      <w:r>
-        <w:rPr>
-          <w:rFonts w:ascii="Arial" w:eastAsia="Times New Roman" w:hAnsi="Arial" w:cs="Arial"/>
-          <w:color w:val="500050"/>
-          <w:sz w:val="19"/>
-          <w:szCs w:val="19"/>
-          <w:shd w:val="clear" w:color="auto" w:fill="FFFFFF"/>
+        <w:pStyle w:val="Prrafodelista"/>
+        <w:rPr>
+          <w:rFonts w:eastAsia="Times New Roman" w:cs="Arial"/>
+          <w:color w:val="222222"/>
+          <w:sz w:val="24"/>
+          <w:szCs w:val="24"/>
+          <w:lang w:eastAsia="es-ES"/>
+        </w:rPr>
+      </w:pPr>
+    </w:p>
+    <w:p>
+      <w:pPr>
+        <w:pStyle w:val="Subttulo"/>
+        <w:rPr>
+          <w:rFonts w:eastAsia="Times New Roman"/>
+          <w:lang w:eastAsia="es-ES"/>
+        </w:rPr>
+      </w:pPr>
+      <w:r>
+        <w:rPr>
+          <w:rFonts w:eastAsia="Times New Roman"/>
+          <w:lang w:eastAsia="es-ES"/>
+        </w:rPr>
+        <w:t>Perfil administrador [WEB]</w:t>
+      </w:r>
+    </w:p>
+    <w:p>
+      <w:pPr>
+        <w:pStyle w:val="Prrafodelista"/>
+        <w:numPr>
+          <w:ilvl w:val="0"/>
+          <w:numId w:val="2"/>
+        </w:numPr>
+        <w:jc w:val="both"/>
+        <w:rPr>
+          <w:lang w:eastAsia="es-ES"/>
+        </w:rPr>
+      </w:pPr>
+      <w:r>
+        <w:rPr>
+          <w:sz w:val="24"/>
+          <w:szCs w:val="24"/>
+          <w:lang w:eastAsia="es-ES"/>
+        </w:rPr>
+        <w:t xml:space="preserve">Pepe acaba de lanzar con su equipo de desarrolladores la aplicación </w:t>
+      </w:r>
+      <w:proofErr w:type="spellStart"/>
+      <w:r>
+        <w:rPr>
+          <w:sz w:val="24"/>
+          <w:szCs w:val="24"/>
+          <w:lang w:eastAsia="es-ES"/>
+        </w:rPr>
+        <w:t>FreePong</w:t>
+      </w:r>
+      <w:proofErr w:type="spellEnd"/>
+      <w:r>
+        <w:rPr>
+          <w:sz w:val="24"/>
+          <w:szCs w:val="24"/>
+          <w:lang w:eastAsia="es-ES"/>
+        </w:rPr>
+        <w:t xml:space="preserve"> </w:t>
+      </w:r>
+      <w:proofErr w:type="spellStart"/>
+      <w:r>
+        <w:rPr>
+          <w:sz w:val="24"/>
+          <w:szCs w:val="24"/>
+          <w:lang w:eastAsia="es-ES"/>
+        </w:rPr>
+        <w:t>App</w:t>
+      </w:r>
+      <w:proofErr w:type="spellEnd"/>
+      <w:r>
+        <w:rPr>
+          <w:sz w:val="24"/>
+          <w:szCs w:val="24"/>
+          <w:lang w:eastAsia="es-ES"/>
+        </w:rPr>
+        <w:t xml:space="preserve"> en la que han puesto mucho empeño e ilusión. Para dar el mejor servicio y mantenimiento a los usuarios de la aplicación tanto Pepe como su equipo han habilitado las siguientes funcionalidades en su perfil de administrador:</w:t>
+      </w:r>
+    </w:p>
+    <w:p>
+      <w:pPr>
+        <w:pStyle w:val="Prrafodelista"/>
+        <w:jc w:val="both"/>
+        <w:rPr>
+          <w:lang w:eastAsia="es-ES"/>
+        </w:rPr>
+      </w:pPr>
+    </w:p>
+    <w:p>
+      <w:pPr>
+        <w:pStyle w:val="Prrafodelista"/>
+        <w:numPr>
+          <w:ilvl w:val="1"/>
+          <w:numId w:val="2"/>
+        </w:numPr>
+        <w:rPr>
+          <w:sz w:val="24"/>
+          <w:szCs w:val="24"/>
+          <w:lang w:eastAsia="es-ES"/>
+        </w:rPr>
+      </w:pPr>
+      <w:r>
+        <w:rPr>
+          <w:sz w:val="24"/>
+          <w:szCs w:val="24"/>
+          <w:lang w:eastAsia="es-ES"/>
+        </w:rPr>
+        <w:t>Visualizar</w:t>
+      </w:r>
+      <w:r>
+        <w:rPr>
+          <w:sz w:val="24"/>
+          <w:szCs w:val="24"/>
+          <w:lang w:eastAsia="es-ES"/>
+        </w:rPr>
+        <w:t xml:space="preserve"> y gestionar todas las partidas creadas por los usuarios de la </w:t>
+      </w:r>
+      <w:r>
+        <w:rPr>
+          <w:sz w:val="24"/>
+          <w:szCs w:val="24"/>
+          <w:lang w:eastAsia="es-ES"/>
+        </w:rPr>
+        <w:t>aplicación en ese momento con la posibilidad de filtrar por diferentes campos para facilitar su búsqueda</w:t>
+      </w:r>
+    </w:p>
+    <w:p>
+      <w:pPr>
+        <w:pStyle w:val="Prrafodelista"/>
+        <w:numPr>
+          <w:ilvl w:val="1"/>
+          <w:numId w:val="2"/>
+        </w:numPr>
+        <w:rPr>
+          <w:sz w:val="24"/>
+          <w:szCs w:val="24"/>
+          <w:lang w:eastAsia="es-ES"/>
+        </w:rPr>
+      </w:pPr>
+      <w:r>
+        <w:rPr>
+          <w:sz w:val="24"/>
+          <w:szCs w:val="24"/>
+          <w:lang w:eastAsia="es-ES"/>
+        </w:rPr>
+        <w:t xml:space="preserve">Tanto Pepe como todos los integrantes del equipo de desarrollo, tienen la posibilidad de gestionar las mesas existentes y disponibles para los usuarios de la </w:t>
+      </w:r>
+      <w:proofErr w:type="spellStart"/>
+      <w:r>
+        <w:rPr>
+          <w:sz w:val="24"/>
+          <w:szCs w:val="24"/>
+          <w:lang w:eastAsia="es-ES"/>
+        </w:rPr>
+        <w:t>App</w:t>
+      </w:r>
+      <w:proofErr w:type="spellEnd"/>
+    </w:p>
+    <w:p>
+      <w:pPr>
+        <w:pStyle w:val="Prrafodelista"/>
+        <w:numPr>
+          <w:ilvl w:val="1"/>
+          <w:numId w:val="2"/>
+        </w:numPr>
+        <w:rPr>
+          <w:sz w:val="24"/>
+          <w:szCs w:val="24"/>
+          <w:lang w:eastAsia="es-ES"/>
+        </w:rPr>
+      </w:pPr>
+      <w:r>
+        <w:rPr>
+          <w:sz w:val="24"/>
+          <w:szCs w:val="24"/>
+          <w:lang w:eastAsia="es-ES"/>
+        </w:rPr>
+        <w:t>Pueden también añadir más mesas disponibles con su imagen identificadora al sistema, para que luego aparezcan en el mapa y se puedan seleccionar</w:t>
+      </w:r>
+    </w:p>
+    <w:p>
+      <w:pPr>
+        <w:pStyle w:val="Prrafodelista"/>
+        <w:numPr>
+          <w:ilvl w:val="1"/>
+          <w:numId w:val="2"/>
+        </w:numPr>
+        <w:rPr>
+          <w:sz w:val="24"/>
+          <w:szCs w:val="24"/>
+          <w:lang w:eastAsia="es-ES"/>
+        </w:rPr>
+      </w:pPr>
+      <w:r>
+        <w:rPr>
+          <w:sz w:val="24"/>
+          <w:szCs w:val="24"/>
+          <w:lang w:eastAsia="es-ES"/>
+        </w:rPr>
+        <w:t>Pepe quiere controlar en todo momento la cantidad y los datos de los usuarios que están registrados en el sistema. En el perfil de administrador tiene la opción de visualizarlos todos</w:t>
+      </w:r>
+      <w:r>
+        <w:rPr>
+          <w:sz w:val="24"/>
+          <w:szCs w:val="24"/>
+          <w:lang w:eastAsia="es-ES"/>
+        </w:rPr>
+        <w:t xml:space="preserve"> en una lista paginada</w:t>
+      </w:r>
+      <w:r>
+        <w:rPr>
+          <w:sz w:val="24"/>
+          <w:szCs w:val="24"/>
+          <w:lang w:eastAsia="es-ES"/>
+        </w:rPr>
+        <w:t>, filtrar para la búsqueda por cualquiera de los campos y eliminar perfiles en caso de ser necesario</w:t>
+      </w:r>
+      <w:r>
+        <w:rPr>
+          <w:sz w:val="24"/>
+          <w:szCs w:val="24"/>
           <w:lang w:eastAsia="es-ES"/>
         </w:rPr>
         <w:br/>
@@ -3058,15 +3477,194 @@
     </w:p>
     <w:p>
       <w:pPr>
-        <w:jc w:val="both"/>
-        <w:rPr>
-          <w:sz w:val="24"/>
-          <w:szCs w:val="24"/>
-        </w:rPr>
-      </w:pPr>
+        <w:pStyle w:val="Subttulo"/>
+      </w:pPr>
+      <w:r>
+        <w:t>Requerimientos futuribles</w:t>
+      </w:r>
+    </w:p>
+    <w:p>
+      <w:pPr>
+        <w:pStyle w:val="Prrafodelista"/>
+        <w:numPr>
+          <w:ilvl w:val="0"/>
+          <w:numId w:val="2"/>
+        </w:numPr>
+        <w:rPr>
+          <w:sz w:val="24"/>
+          <w:szCs w:val="24"/>
+        </w:rPr>
+      </w:pPr>
+      <w:r>
+        <w:rPr>
+          <w:sz w:val="24"/>
+          <w:szCs w:val="24"/>
+        </w:rPr>
+        <w:t xml:space="preserve">Es el primer gran proyecto de Pepe y su equipo y valorando la aceptación del público </w:t>
+      </w:r>
+      <w:proofErr w:type="spellStart"/>
+      <w:r>
+        <w:rPr>
+          <w:sz w:val="24"/>
+          <w:szCs w:val="24"/>
+        </w:rPr>
+        <w:t>FreePong</w:t>
+      </w:r>
+      <w:proofErr w:type="spellEnd"/>
+      <w:r>
+        <w:rPr>
+          <w:sz w:val="24"/>
+          <w:szCs w:val="24"/>
+        </w:rPr>
+        <w:t xml:space="preserve"> puede albergar requerimientos y funcionalidades del tipo:</w:t>
+      </w:r>
+    </w:p>
+    <w:p>
+      <w:pPr>
+        <w:pStyle w:val="Prrafodelista"/>
+        <w:rPr>
+          <w:sz w:val="24"/>
+          <w:szCs w:val="24"/>
+        </w:rPr>
+      </w:pPr>
+    </w:p>
+    <w:p>
+      <w:pPr>
+        <w:pStyle w:val="Prrafodelista"/>
+        <w:numPr>
+          <w:ilvl w:val="1"/>
+          <w:numId w:val="2"/>
+        </w:numPr>
+        <w:rPr>
+          <w:sz w:val="24"/>
+          <w:szCs w:val="24"/>
+        </w:rPr>
+      </w:pPr>
+      <w:r>
+        <w:rPr>
+          <w:sz w:val="24"/>
+          <w:szCs w:val="24"/>
+        </w:rPr>
+        <w:t>Creación de torneos entre usuarios registrados y ordenados por ranking</w:t>
+      </w:r>
+    </w:p>
+    <w:p>
+      <w:pPr>
+        <w:pStyle w:val="Prrafodelista"/>
+        <w:numPr>
+          <w:ilvl w:val="1"/>
+          <w:numId w:val="2"/>
+        </w:numPr>
+        <w:rPr>
+          <w:sz w:val="24"/>
+          <w:szCs w:val="24"/>
+        </w:rPr>
+      </w:pPr>
+      <w:r>
+        <w:rPr>
+          <w:sz w:val="24"/>
+          <w:szCs w:val="24"/>
+        </w:rPr>
+        <w:t>Funcionamiento de red social con posibilidad de tener grupo de “Amigos” integrantes del sistema</w:t>
+      </w:r>
+    </w:p>
+    <w:p>
+      <w:pPr>
+        <w:pStyle w:val="Prrafodelista"/>
+        <w:numPr>
+          <w:ilvl w:val="1"/>
+          <w:numId w:val="2"/>
+        </w:numPr>
+        <w:rPr>
+          <w:sz w:val="24"/>
+          <w:szCs w:val="24"/>
+        </w:rPr>
+      </w:pPr>
+      <w:r>
+        <w:rPr>
+          <w:sz w:val="24"/>
+          <w:szCs w:val="24"/>
+        </w:rPr>
+        <w:t xml:space="preserve">Visualización de partidas o vídeos por </w:t>
+      </w:r>
+      <w:proofErr w:type="spellStart"/>
+      <w:r>
+        <w:rPr>
+          <w:sz w:val="24"/>
+          <w:szCs w:val="24"/>
+        </w:rPr>
+        <w:t>streaming</w:t>
+      </w:r>
+      <w:proofErr w:type="spellEnd"/>
+    </w:p>
+    <w:p>
+      <w:pPr>
+        <w:pStyle w:val="Prrafodelista"/>
+        <w:numPr>
+          <w:ilvl w:val="1"/>
+          <w:numId w:val="2"/>
+        </w:numPr>
+        <w:rPr>
+          <w:sz w:val="24"/>
+          <w:szCs w:val="24"/>
+        </w:rPr>
+      </w:pPr>
+      <w:r>
+        <w:rPr>
+          <w:sz w:val="24"/>
+          <w:szCs w:val="24"/>
+        </w:rPr>
+        <w:lastRenderedPageBreak/>
+        <w:t xml:space="preserve">Pepe y su equipo, dependiendo del éxito del funcionamiento de este primer proyecto, pueden extrapolar y adaptar este sistema a cualquier otro deporte en el que se puedan reaprovechar material urbano </w:t>
+      </w:r>
+    </w:p>
+    <w:p>
+      <w:pPr>
+        <w:pStyle w:val="Prrafodelista"/>
+        <w:numPr>
+          <w:ilvl w:val="1"/>
+          <w:numId w:val="2"/>
+        </w:numPr>
+        <w:rPr>
+          <w:sz w:val="24"/>
+          <w:szCs w:val="24"/>
+        </w:rPr>
+      </w:pPr>
+      <w:proofErr w:type="spellStart"/>
+      <w:r>
+        <w:rPr>
+          <w:sz w:val="24"/>
+          <w:szCs w:val="24"/>
+        </w:rPr>
+        <w:t>Incuir</w:t>
+      </w:r>
+      <w:proofErr w:type="spellEnd"/>
+      <w:r>
+        <w:rPr>
+          <w:sz w:val="24"/>
+          <w:szCs w:val="24"/>
+        </w:rPr>
+        <w:t xml:space="preserve"> saldo para </w:t>
+      </w:r>
+      <w:proofErr w:type="spellStart"/>
+      <w:r>
+        <w:rPr>
+          <w:sz w:val="24"/>
+          <w:szCs w:val="24"/>
+        </w:rPr>
+        <w:t>igreso</w:t>
+      </w:r>
+      <w:proofErr w:type="spellEnd"/>
+      <w:r>
+        <w:rPr>
+          <w:sz w:val="24"/>
+          <w:szCs w:val="24"/>
+        </w:rPr>
+        <w:t xml:space="preserve"> en actividades especiales</w:t>
+      </w:r>
     </w:p>
     <w:sectPr>
-      <w:footerReference w:type="default" r:id="rId8"/>
+      <w:footerReference w:type="default" r:id="rId9"/>
       <w:pgSz w:w="11906" w:h="16838"/>
       <w:pgMar w:top="1417" w:right="1701" w:bottom="1417" w:left="1701" w:header="708" w:footer="708" w:gutter="0"/>
       <w:cols w:space="708"/>
@@ -3248,7 +3846,7 @@
   <w:abstractNum w:abstractNumId="1">
     <w:nsid w:val="47694266"/>
     <w:multiLevelType w:val="hybridMultilevel"/>
-    <w:tmpl w:val="D8C20CB2"/>
+    <w:tmpl w:val="320E9094"/>
     <w:lvl w:ilvl="0" w:tplc="0C0A0001">
       <w:start w:val="1"/>
       <w:numFmt w:val="bullet"/>

</xml_diff>

<commit_message>
memoria v4 analisis y diseño acabados
</commit_message>
<xml_diff>
--- a/material/Proyecto EA.docx
+++ b/material/Proyecto EA.docx
@@ -3663,8 +3663,612 @@
         <w:t xml:space="preserve"> en actividades especiales</w:t>
       </w:r>
     </w:p>
+    <w:p>
+      <w:pPr>
+        <w:pStyle w:val="Ttulo1"/>
+        <w:rPr>
+          <w:rFonts w:asciiTheme="minorHAnsi" w:eastAsiaTheme="minorHAnsi" w:hAnsiTheme="minorHAnsi" w:cstheme="minorBidi"/>
+          <w:b w:val="0"/>
+          <w:bCs w:val="0"/>
+          <w:color w:val="auto"/>
+          <w:sz w:val="24"/>
+          <w:szCs w:val="24"/>
+        </w:rPr>
+      </w:pPr>
+    </w:p>
+    <w:p>
+      <w:pPr>
+        <w:pStyle w:val="Ttulo1"/>
+      </w:pPr>
+      <w:r>
+        <w:t>Análisis de requerimientos</w:t>
+      </w:r>
+    </w:p>
+    <w:p>
+      <w:pPr>
+        <w:rPr>
+          <w:sz w:val="24"/>
+          <w:szCs w:val="24"/>
+        </w:rPr>
+      </w:pPr>
+    </w:p>
+    <w:p>
+      <w:pPr>
+        <w:jc w:val="both"/>
+        <w:rPr>
+          <w:sz w:val="24"/>
+          <w:szCs w:val="24"/>
+        </w:rPr>
+      </w:pPr>
+      <w:r>
+        <w:rPr>
+          <w:noProof/>
+        </w:rPr>
+        <w:pict>
+          <v:shapetype id="_x0000_t202" coordsize="21600,21600" o:spt="202" path="m,l,21600r21600,l21600,xe">
+            <v:stroke joinstyle="miter"/>
+            <v:path gradientshapeok="t" o:connecttype="rect"/>
+          </v:shapetype>
+          <v:shape id="_x0000_s1026" type="#_x0000_t202" style="position:absolute;left:0;text-align:left;margin-left:1.8pt;margin-top:213.6pt;width:425.8pt;height:.05pt;z-index:251663360" stroked="f">
+            <v:textbox style="mso-fit-shape-to-text:t" inset="0,0,0,0">
+              <w:txbxContent>
+                <w:p>
+                  <w:pPr>
+                    <w:pStyle w:val="Epgrafe"/>
+                    <w:rPr>
+                      <w:noProof/>
+                      <w:sz w:val="24"/>
+                      <w:szCs w:val="24"/>
+                    </w:rPr>
+                  </w:pPr>
+                  <w:r>
+                    <w:t xml:space="preserve">Ilustración </w:t>
+                  </w:r>
+                  <w:fldSimple w:instr=" SEQ Ilustración \* ARABIC ">
+                    <w:r>
+                      <w:rPr>
+                        <w:noProof/>
+                      </w:rPr>
+                      <w:t>1</w:t>
+                    </w:r>
+                  </w:fldSimple>
+                  <w:r>
+                    <w:t xml:space="preserve"> - Diagrama de casos de uso </w:t>
+                  </w:r>
+                  <w:proofErr w:type="spellStart"/>
+                  <w:r>
+                    <w:t>admin</w:t>
+                  </w:r>
+                  <w:proofErr w:type="spellEnd"/>
+                </w:p>
+              </w:txbxContent>
+            </v:textbox>
+            <w10:wrap type="square"/>
+          </v:shape>
+        </w:pict>
+      </w:r>
+      <w:r>
+        <w:rPr>
+          <w:noProof/>
+          <w:sz w:val="24"/>
+          <w:szCs w:val="24"/>
+          <w:lang w:eastAsia="es-ES"/>
+        </w:rPr>
+        <w:drawing>
+          <wp:anchor distT="0" distB="0" distL="114300" distR="114300" simplePos="0" relativeHeight="251660288" behindDoc="0" locked="0" layoutInCell="1" allowOverlap="1">
+            <wp:simplePos x="0" y="0"/>
+            <wp:positionH relativeFrom="column">
+              <wp:posOffset>22860</wp:posOffset>
+            </wp:positionH>
+            <wp:positionV relativeFrom="paragraph">
+              <wp:posOffset>944245</wp:posOffset>
+            </wp:positionV>
+            <wp:extent cx="5407660" cy="1711325"/>
+            <wp:effectExtent l="19050" t="0" r="2540" b="0"/>
+            <wp:wrapSquare wrapText="bothSides"/>
+            <wp:docPr id="3" name="2 Imagen" descr="Casos de uso admin.png"/>
+            <wp:cNvGraphicFramePr>
+              <a:graphicFrameLocks xmlns:a="http://schemas.openxmlformats.org/drawingml/2006/main" noChangeAspect="1"/>
+            </wp:cNvGraphicFramePr>
+            <a:graphic xmlns:a="http://schemas.openxmlformats.org/drawingml/2006/main">
+              <a:graphicData uri="http://schemas.openxmlformats.org/drawingml/2006/picture">
+                <pic:pic xmlns:pic="http://schemas.openxmlformats.org/drawingml/2006/picture">
+                  <pic:nvPicPr>
+                    <pic:cNvPr id="0" name="Casos de uso admin.png"/>
+                    <pic:cNvPicPr/>
+                  </pic:nvPicPr>
+                  <pic:blipFill>
+                    <a:blip r:embed="rId9" cstate="print"/>
+                    <a:stretch>
+                      <a:fillRect/>
+                    </a:stretch>
+                  </pic:blipFill>
+                  <pic:spPr>
+                    <a:xfrm>
+                      <a:off x="0" y="0"/>
+                      <a:ext cx="5407660" cy="1711325"/>
+                    </a:xfrm>
+                    <a:prstGeom prst="rect">
+                      <a:avLst/>
+                    </a:prstGeom>
+                  </pic:spPr>
+                </pic:pic>
+              </a:graphicData>
+            </a:graphic>
+          </wp:anchor>
+        </w:drawing>
+      </w:r>
+      <w:r>
+        <w:rPr>
+          <w:sz w:val="24"/>
+          <w:szCs w:val="24"/>
+        </w:rPr>
+        <w:t>En este apartado vamos a basarnos en el diagrama UML de casos de uso para poder mostrar de forma gráfica la forma en la que interactúa el usuario, tanto el perfil de usuario registrado como el de administración, con nuestro sistema.</w:t>
+      </w:r>
+    </w:p>
+    <w:p>
+      <w:pPr>
+        <w:jc w:val="both"/>
+        <w:rPr>
+          <w:sz w:val="24"/>
+          <w:szCs w:val="24"/>
+        </w:rPr>
+      </w:pPr>
+      <w:r>
+        <w:rPr>
+          <w:sz w:val="24"/>
+          <w:szCs w:val="24"/>
+        </w:rPr>
+        <w:t>En este diagrama se pueden observar todas las opciones que tiene disponible el administrador desde su perfil.</w:t>
+      </w:r>
+    </w:p>
+    <w:p>
+      <w:pPr>
+        <w:jc w:val="both"/>
+        <w:rPr>
+          <w:sz w:val="24"/>
+          <w:szCs w:val="24"/>
+        </w:rPr>
+      </w:pPr>
+      <w:r>
+        <w:rPr>
+          <w:sz w:val="24"/>
+          <w:szCs w:val="24"/>
+        </w:rPr>
+        <w:t>Estas funciones están centradas en el mantenimiento y supervisión básicos de la aplicación, como comprobación de datos de usuario, gestión de la mesas y de las partidas que han tenido lugar entre los diferentes jugadores.</w:t>
+      </w:r>
+    </w:p>
+    <w:p>
+      <w:pPr>
+        <w:jc w:val="both"/>
+        <w:rPr>
+          <w:sz w:val="24"/>
+          <w:szCs w:val="24"/>
+        </w:rPr>
+      </w:pPr>
+      <w:r>
+        <w:rPr>
+          <w:noProof/>
+        </w:rPr>
+        <w:lastRenderedPageBreak/>
+        <w:pict>
+          <v:shape id="_x0000_s1027" type="#_x0000_t202" style="position:absolute;left:0;text-align:left;margin-left:17.75pt;margin-top:205.7pt;width:426.3pt;height:.05pt;z-index:251665408" stroked="f">
+            <v:textbox style="mso-fit-shape-to-text:t" inset="0,0,0,0">
+              <w:txbxContent>
+                <w:p>
+                  <w:pPr>
+                    <w:pStyle w:val="Epgrafe"/>
+                    <w:rPr>
+                      <w:noProof/>
+                      <w:sz w:val="24"/>
+                      <w:szCs w:val="24"/>
+                    </w:rPr>
+                  </w:pPr>
+                  <w:r>
+                    <w:t xml:space="preserve">Ilustración </w:t>
+                  </w:r>
+                  <w:fldSimple w:instr=" SEQ Ilustración \* ARABIC ">
+                    <w:r>
+                      <w:rPr>
+                        <w:noProof/>
+                      </w:rPr>
+                      <w:t>2</w:t>
+                    </w:r>
+                  </w:fldSimple>
+                  <w:r>
+                    <w:t xml:space="preserve"> - Diagrama de casos de uso usuario</w:t>
+                  </w:r>
+                </w:p>
+              </w:txbxContent>
+            </v:textbox>
+            <w10:wrap type="square"/>
+          </v:shape>
+        </w:pict>
+      </w:r>
+      <w:r>
+        <w:rPr>
+          <w:noProof/>
+          <w:sz w:val="24"/>
+          <w:szCs w:val="24"/>
+          <w:lang w:eastAsia="es-ES"/>
+        </w:rPr>
+        <w:drawing>
+          <wp:anchor distT="0" distB="0" distL="114300" distR="114300" simplePos="0" relativeHeight="251661312" behindDoc="0" locked="0" layoutInCell="1" allowOverlap="1">
+            <wp:simplePos x="0" y="0"/>
+            <wp:positionH relativeFrom="column">
+              <wp:posOffset>225425</wp:posOffset>
+            </wp:positionH>
+            <wp:positionV relativeFrom="paragraph">
+              <wp:posOffset>-379095</wp:posOffset>
+            </wp:positionV>
+            <wp:extent cx="5414010" cy="2934335"/>
+            <wp:effectExtent l="19050" t="0" r="0" b="0"/>
+            <wp:wrapSquare wrapText="bothSides"/>
+            <wp:docPr id="4" name="3 Imagen" descr="Casos de uso user.png"/>
+            <wp:cNvGraphicFramePr>
+              <a:graphicFrameLocks xmlns:a="http://schemas.openxmlformats.org/drawingml/2006/main" noChangeAspect="1"/>
+            </wp:cNvGraphicFramePr>
+            <a:graphic xmlns:a="http://schemas.openxmlformats.org/drawingml/2006/main">
+              <a:graphicData uri="http://schemas.openxmlformats.org/drawingml/2006/picture">
+                <pic:pic xmlns:pic="http://schemas.openxmlformats.org/drawingml/2006/picture">
+                  <pic:nvPicPr>
+                    <pic:cNvPr id="0" name="Casos de uso user.png"/>
+                    <pic:cNvPicPr/>
+                  </pic:nvPicPr>
+                  <pic:blipFill>
+                    <a:blip r:embed="rId10" cstate="print"/>
+                    <a:stretch>
+                      <a:fillRect/>
+                    </a:stretch>
+                  </pic:blipFill>
+                  <pic:spPr>
+                    <a:xfrm>
+                      <a:off x="0" y="0"/>
+                      <a:ext cx="5414010" cy="2934335"/>
+                    </a:xfrm>
+                    <a:prstGeom prst="rect">
+                      <a:avLst/>
+                    </a:prstGeom>
+                  </pic:spPr>
+                </pic:pic>
+              </a:graphicData>
+            </a:graphic>
+          </wp:anchor>
+        </w:drawing>
+      </w:r>
+      <w:r>
+        <w:rPr>
+          <w:sz w:val="24"/>
+          <w:szCs w:val="24"/>
+        </w:rPr>
+        <w:t xml:space="preserve">Aquí se pueden ver las funcionalidades de las que pueden disfrutar los usuarios de </w:t>
+      </w:r>
+      <w:proofErr w:type="spellStart"/>
+      <w:r>
+        <w:rPr>
+          <w:sz w:val="24"/>
+          <w:szCs w:val="24"/>
+        </w:rPr>
+        <w:t>FreePong</w:t>
+      </w:r>
+      <w:proofErr w:type="spellEnd"/>
+      <w:r>
+        <w:rPr>
+          <w:sz w:val="24"/>
+          <w:szCs w:val="24"/>
+        </w:rPr>
+        <w:t xml:space="preserve"> así como la interactuación con otros usuarios en determinados apartados como son, el chat o a la hora de formar una partida conjunta con otro jugador.</w:t>
+      </w:r>
+    </w:p>
+    <w:p>
+      <w:pPr>
+        <w:pStyle w:val="Ttulo1"/>
+      </w:pPr>
+      <w:r>
+        <w:t>Diseño</w:t>
+      </w:r>
+    </w:p>
+    <w:p>
+      <w:pPr>
+        <w:jc w:val="both"/>
+        <w:rPr>
+          <w:sz w:val="24"/>
+          <w:szCs w:val="24"/>
+        </w:rPr>
+      </w:pPr>
+    </w:p>
+    <w:p>
+      <w:pPr>
+        <w:jc w:val="both"/>
+        <w:rPr>
+          <w:sz w:val="24"/>
+          <w:szCs w:val="24"/>
+        </w:rPr>
+      </w:pPr>
+      <w:r>
+        <w:rPr>
+          <w:sz w:val="24"/>
+          <w:szCs w:val="24"/>
+        </w:rPr>
+        <w:t>A continuación mostraremos la estructura de nuestra aplicación a través del diagrama de clases. Se pueden identificar todos los atributos y métodos utilizados y disponibles en cada una de las clases.</w:t>
+      </w:r>
+    </w:p>
+    <w:p>
+      <w:pPr>
+        <w:jc w:val="both"/>
+        <w:rPr>
+          <w:sz w:val="24"/>
+          <w:szCs w:val="24"/>
+        </w:rPr>
+      </w:pPr>
+      <w:r>
+        <w:rPr>
+          <w:sz w:val="24"/>
+          <w:szCs w:val="24"/>
+        </w:rPr>
+        <w:t>También se incluye la relación de dependencia entre cada una de ellas y las clases que utilizan a otras para poder asignar datos a sus atributos propios.</w:t>
+      </w:r>
+    </w:p>
+    <w:p>
+      <w:pPr>
+        <w:jc w:val="both"/>
+        <w:rPr>
+          <w:sz w:val="24"/>
+          <w:szCs w:val="24"/>
+        </w:rPr>
+      </w:pPr>
+      <w:r>
+        <w:rPr>
+          <w:sz w:val="24"/>
+          <w:szCs w:val="24"/>
+        </w:rPr>
+        <w:t>Después incluiremos un diagrama de los componentes de la aplicación, para  poder ver cómo interactúan las clases previamente definidas entre sí.</w:t>
+      </w:r>
+    </w:p>
+    <w:p>
+      <w:pPr>
+        <w:jc w:val="both"/>
+        <w:rPr>
+          <w:sz w:val="24"/>
+          <w:szCs w:val="24"/>
+        </w:rPr>
+      </w:pPr>
+      <w:r>
+        <w:rPr>
+          <w:sz w:val="24"/>
+          <w:szCs w:val="24"/>
+        </w:rPr>
+        <w:t>Estos diagramas forman parte de la documentación estándar de hoy día de cualquier proyecto de esta índole, y de esta manera queremos ofrecer y equipararnos a proyectos profesionales.</w:t>
+      </w:r>
+    </w:p>
+    <w:p>
+      <w:pPr>
+        <w:keepNext/>
+      </w:pPr>
+      <w:r>
+        <w:rPr>
+          <w:noProof/>
+          <w:sz w:val="24"/>
+          <w:szCs w:val="24"/>
+          <w:lang w:eastAsia="es-ES"/>
+        </w:rPr>
+        <w:lastRenderedPageBreak/>
+        <w:drawing>
+          <wp:inline distT="0" distB="0" distL="0" distR="0">
+            <wp:extent cx="5184361" cy="3859618"/>
+            <wp:effectExtent l="19050" t="0" r="0" b="0"/>
+            <wp:docPr id="7" name="4 Imagen" descr="Diagrama de clases.png"/>
+            <wp:cNvGraphicFramePr>
+              <a:graphicFrameLocks xmlns:a="http://schemas.openxmlformats.org/drawingml/2006/main" noChangeAspect="1"/>
+            </wp:cNvGraphicFramePr>
+            <a:graphic xmlns:a="http://schemas.openxmlformats.org/drawingml/2006/main">
+              <a:graphicData uri="http://schemas.openxmlformats.org/drawingml/2006/picture">
+                <pic:pic xmlns:pic="http://schemas.openxmlformats.org/drawingml/2006/picture">
+                  <pic:nvPicPr>
+                    <pic:cNvPr id="0" name="Diagrama de clases.png"/>
+                    <pic:cNvPicPr/>
+                  </pic:nvPicPr>
+                  <pic:blipFill>
+                    <a:blip r:embed="rId11" cstate="print"/>
+                    <a:stretch>
+                      <a:fillRect/>
+                    </a:stretch>
+                  </pic:blipFill>
+                  <pic:spPr>
+                    <a:xfrm>
+                      <a:off x="0" y="0"/>
+                      <a:ext cx="5185752" cy="3860653"/>
+                    </a:xfrm>
+                    <a:prstGeom prst="rect">
+                      <a:avLst/>
+                    </a:prstGeom>
+                  </pic:spPr>
+                </pic:pic>
+              </a:graphicData>
+            </a:graphic>
+          </wp:inline>
+        </w:drawing>
+      </w:r>
+    </w:p>
+    <w:p>
+      <w:pPr>
+        <w:pStyle w:val="Epgrafe"/>
+        <w:rPr>
+          <w:sz w:val="24"/>
+          <w:szCs w:val="24"/>
+        </w:rPr>
+      </w:pPr>
+      <w:r>
+        <w:t xml:space="preserve">Ilustración </w:t>
+      </w:r>
+      <w:fldSimple w:instr=" SEQ Ilustración \* ARABIC ">
+        <w:r>
+          <w:rPr>
+            <w:noProof/>
+          </w:rPr>
+          <w:t>3</w:t>
+        </w:r>
+      </w:fldSimple>
+      <w:r>
+        <w:t xml:space="preserve"> - Diagrama de clases</w:t>
+      </w:r>
+    </w:p>
+    <w:p>
+      <w:pPr>
+        <w:rPr>
+          <w:sz w:val="24"/>
+          <w:szCs w:val="24"/>
+        </w:rPr>
+      </w:pPr>
+      <w:r>
+        <w:rPr>
+          <w:noProof/>
+          <w:sz w:val="24"/>
+          <w:szCs w:val="24"/>
+          <w:lang w:eastAsia="es-ES"/>
+        </w:rPr>
+        <w:drawing>
+          <wp:anchor distT="0" distB="0" distL="114300" distR="114300" simplePos="0" relativeHeight="251666432" behindDoc="0" locked="0" layoutInCell="1" allowOverlap="1">
+            <wp:simplePos x="0" y="0"/>
+            <wp:positionH relativeFrom="column">
+              <wp:posOffset>161290</wp:posOffset>
+            </wp:positionH>
+            <wp:positionV relativeFrom="paragraph">
+              <wp:posOffset>147955</wp:posOffset>
+            </wp:positionV>
+            <wp:extent cx="4839970" cy="3593465"/>
+            <wp:effectExtent l="19050" t="0" r="0" b="0"/>
+            <wp:wrapSquare wrapText="bothSides"/>
+            <wp:docPr id="6" name="Imagen 1"/>
+            <wp:cNvGraphicFramePr>
+              <a:graphicFrameLocks xmlns:a="http://schemas.openxmlformats.org/drawingml/2006/main" noChangeAspect="1"/>
+            </wp:cNvGraphicFramePr>
+            <a:graphic xmlns:a="http://schemas.openxmlformats.org/drawingml/2006/main">
+              <a:graphicData uri="http://schemas.openxmlformats.org/drawingml/2006/picture">
+                <pic:pic xmlns:pic="http://schemas.openxmlformats.org/drawingml/2006/picture">
+                  <pic:nvPicPr>
+                    <pic:cNvPr id="0" name="Picture 1"/>
+                    <pic:cNvPicPr>
+                      <a:picLocks noChangeAspect="1" noChangeArrowheads="1"/>
+                    </pic:cNvPicPr>
+                  </pic:nvPicPr>
+                  <pic:blipFill>
+                    <a:blip r:embed="rId12" cstate="print"/>
+                    <a:srcRect/>
+                    <a:stretch>
+                      <a:fillRect/>
+                    </a:stretch>
+                  </pic:blipFill>
+                  <pic:spPr bwMode="auto">
+                    <a:xfrm>
+                      <a:off x="0" y="0"/>
+                      <a:ext cx="4839970" cy="3593465"/>
+                    </a:xfrm>
+                    <a:prstGeom prst="rect">
+                      <a:avLst/>
+                    </a:prstGeom>
+                    <a:noFill/>
+                    <a:ln w="9525">
+                      <a:noFill/>
+                      <a:miter lim="800000"/>
+                      <a:headEnd/>
+                      <a:tailEnd/>
+                    </a:ln>
+                  </pic:spPr>
+                </pic:pic>
+              </a:graphicData>
+            </a:graphic>
+          </wp:anchor>
+        </w:drawing>
+      </w:r>
+    </w:p>
+    <w:p>
+      <w:pPr>
+        <w:keepNext/>
+      </w:pPr>
+    </w:p>
+    <w:p>
+      <w:pPr>
+        <w:pStyle w:val="Epgrafe"/>
+      </w:pPr>
+    </w:p>
+    <w:p>
+      <w:pPr>
+        <w:pStyle w:val="Epgrafe"/>
+      </w:pPr>
+    </w:p>
+    <w:p>
+      <w:pPr>
+        <w:pStyle w:val="Epgrafe"/>
+      </w:pPr>
+    </w:p>
+    <w:p>
+      <w:pPr>
+        <w:pStyle w:val="Epgrafe"/>
+      </w:pPr>
+    </w:p>
+    <w:p>
+      <w:pPr>
+        <w:pStyle w:val="Epgrafe"/>
+      </w:pPr>
+    </w:p>
+    <w:p>
+      <w:pPr>
+        <w:pStyle w:val="Epgrafe"/>
+      </w:pPr>
+    </w:p>
+    <w:p>
+      <w:pPr>
+        <w:pStyle w:val="Epgrafe"/>
+      </w:pPr>
+    </w:p>
+    <w:p>
+      <w:pPr>
+        <w:pStyle w:val="Epgrafe"/>
+      </w:pPr>
+    </w:p>
+    <w:p>
+      <w:pPr>
+        <w:pStyle w:val="Epgrafe"/>
+      </w:pPr>
+    </w:p>
+    <w:p>
+      <w:pPr>
+        <w:pStyle w:val="Epgrafe"/>
+      </w:pPr>
+    </w:p>
+    <w:p>
+      <w:pPr>
+        <w:pStyle w:val="Epgrafe"/>
+      </w:pPr>
+    </w:p>
+    <w:p>
+      <w:pPr>
+        <w:pStyle w:val="Epgrafe"/>
+      </w:pPr>
+    </w:p>
+    <w:p>
+      <w:pPr>
+        <w:pStyle w:val="Epgrafe"/>
+      </w:pPr>
+      <w:r>
+        <w:t xml:space="preserve">Ilustración </w:t>
+      </w:r>
+      <w:fldSimple w:instr=" SEQ Ilustración \* ARABIC ">
+        <w:r>
+          <w:rPr>
+            <w:noProof/>
+          </w:rPr>
+          <w:t>4</w:t>
+        </w:r>
+      </w:fldSimple>
+      <w:r>
+        <w:t xml:space="preserve"> - Diagrama de componentes</w:t>
+      </w:r>
+    </w:p>
+    <w:p/>
     <w:sectPr>
-      <w:footerReference w:type="default" r:id="rId9"/>
+      <w:footerReference w:type="default" r:id="rId13"/>
       <w:pgSz w:w="11906" w:h="16838"/>
       <w:pgMar w:top="1417" w:right="1701" w:bottom="1417" w:left="1701" w:header="708" w:footer="708" w:gutter="0"/>
       <w:cols w:space="708"/>
@@ -4318,6 +4922,25 @@
       <w:szCs w:val="24"/>
     </w:rPr>
   </w:style>
+  <w:style w:type="paragraph" w:styleId="Epgrafe">
+    <w:name w:val="caption"/>
+    <w:basedOn w:val="Normal"/>
+    <w:next w:val="Normal"/>
+    <w:uiPriority w:val="35"/>
+    <w:unhideWhenUsed/>
+    <w:qFormat/>
+    <w:rsid w:val="00A10C88"/>
+    <w:pPr>
+      <w:spacing w:line="240" w:lineRule="auto"/>
+    </w:pPr>
+    <w:rPr>
+      <w:b/>
+      <w:bCs/>
+      <w:color w:val="4F81BD" w:themeColor="accent1"/>
+      <w:sz w:val="18"/>
+      <w:szCs w:val="18"/>
+    </w:rPr>
+  </w:style>
 </w:styles>
 </file>
 

</xml_diff>

<commit_message>
ver usuarios admin corregido
</commit_message>
<xml_diff>
--- a/material/Proyecto EA.docx
+++ b/material/Proyecto EA.docx
@@ -4268,7 +4268,12 @@
     </w:p>
     <w:p/>
     <w:sectPr>
-      <w:footerReference w:type="default" r:id="rId13"/>
+      <w:headerReference w:type="even" r:id="rId13"/>
+      <w:headerReference w:type="default" r:id="rId14"/>
+      <w:footerReference w:type="even" r:id="rId15"/>
+      <w:footerReference w:type="default" r:id="rId16"/>
+      <w:headerReference w:type="first" r:id="rId17"/>
+      <w:footerReference w:type="first" r:id="rId18"/>
       <w:pgSz w:w="11906" w:h="16838"/>
       <w:pgMar w:top="1417" w:right="1701" w:bottom="1417" w:left="1701" w:header="708" w:footer="708" w:gutter="0"/>
       <w:cols w:space="708"/>
@@ -4306,9 +4311,19 @@
 
 <file path=word/footer1.xml><?xml version="1.0" encoding="utf-8"?>
 <w:ftr xmlns:ve="http://schemas.openxmlformats.org/markup-compatibility/2006" xmlns:o="urn:schemas-microsoft-com:office:office" xmlns:r="http://schemas.openxmlformats.org/officeDocument/2006/relationships" xmlns:m="http://schemas.openxmlformats.org/officeDocument/2006/math" xmlns:v="urn:schemas-microsoft-com:vml" xmlns:wp="http://schemas.openxmlformats.org/drawingml/2006/wordprocessingDrawing" xmlns:w10="urn:schemas-microsoft-com:office:word" xmlns:w="http://schemas.openxmlformats.org/wordprocessingml/2006/main" xmlns:wne="http://schemas.microsoft.com/office/word/2006/wordml">
+  <w:p>
+    <w:pPr>
+      <w:pStyle w:val="Piedepgina"/>
+    </w:pPr>
+  </w:p>
+</w:ftr>
+</file>
+
+<file path=word/footer2.xml><?xml version="1.0" encoding="utf-8"?>
+<w:ftr xmlns:ve="http://schemas.openxmlformats.org/markup-compatibility/2006" xmlns:o="urn:schemas-microsoft-com:office:office" xmlns:r="http://schemas.openxmlformats.org/officeDocument/2006/relationships" xmlns:m="http://schemas.openxmlformats.org/officeDocument/2006/math" xmlns:v="urn:schemas-microsoft-com:vml" xmlns:wp="http://schemas.openxmlformats.org/drawingml/2006/wordprocessingDrawing" xmlns:w10="urn:schemas-microsoft-com:office:word" xmlns:w="http://schemas.openxmlformats.org/wordprocessingml/2006/main" xmlns:wne="http://schemas.microsoft.com/office/word/2006/wordml">
   <w:sdt>
     <w:sdtPr>
-      <w:id w:val="1202297377"/>
+      <w:id w:val="1666800989"/>
       <w:docPartObj>
         <w:docPartGallery w:val="Page Numbers (Bottom of Page)"/>
         <w:docPartUnique/>
@@ -4318,11 +4333,16 @@
       <w:p>
         <w:pPr>
           <w:pStyle w:val="Piedepgina"/>
-          <w:jc w:val="right"/>
+          <w:jc w:val="center"/>
         </w:pPr>
-        <w:r>
-          <w:t>1</w:t>
-        </w:r>
+        <w:fldSimple w:instr=" PAGE   \* MERGEFORMAT ">
+          <w:r>
+            <w:rPr>
+              <w:noProof/>
+            </w:rPr>
+            <w:t>4</w:t>
+          </w:r>
+        </w:fldSimple>
       </w:p>
     </w:sdtContent>
   </w:sdt>
@@ -4334,6 +4354,16 @@
 </w:ftr>
 </file>
 
+<file path=word/footer3.xml><?xml version="1.0" encoding="utf-8"?>
+<w:ftr xmlns:ve="http://schemas.openxmlformats.org/markup-compatibility/2006" xmlns:o="urn:schemas-microsoft-com:office:office" xmlns:r="http://schemas.openxmlformats.org/officeDocument/2006/relationships" xmlns:m="http://schemas.openxmlformats.org/officeDocument/2006/math" xmlns:v="urn:schemas-microsoft-com:vml" xmlns:wp="http://schemas.openxmlformats.org/drawingml/2006/wordprocessingDrawing" xmlns:w10="urn:schemas-microsoft-com:office:word" xmlns:w="http://schemas.openxmlformats.org/wordprocessingml/2006/main" xmlns:wne="http://schemas.microsoft.com/office/word/2006/wordml">
+  <w:p>
+    <w:pPr>
+      <w:pStyle w:val="Piedepgina"/>
+    </w:pPr>
+  </w:p>
+</w:ftr>
+</file>
+
 <file path=word/footnotes.xml><?xml version="1.0" encoding="utf-8"?>
 <w:footnotes xmlns:ve="http://schemas.openxmlformats.org/markup-compatibility/2006" xmlns:o="urn:schemas-microsoft-com:office:office" xmlns:r="http://schemas.openxmlformats.org/officeDocument/2006/relationships" xmlns:m="http://schemas.openxmlformats.org/officeDocument/2006/math" xmlns:v="urn:schemas-microsoft-com:vml" xmlns:wp="http://schemas.openxmlformats.org/drawingml/2006/wordprocessingDrawing" xmlns:w10="urn:schemas-microsoft-com:office:word" xmlns:w="http://schemas.openxmlformats.org/wordprocessingml/2006/main" xmlns:wne="http://schemas.microsoft.com/office/word/2006/wordml">
   <w:footnote w:type="separator" w:id="-1">
@@ -4357,6 +4387,36 @@
     </w:p>
   </w:footnote>
 </w:footnotes>
+</file>
+
+<file path=word/header1.xml><?xml version="1.0" encoding="utf-8"?>
+<w:hdr xmlns:ve="http://schemas.openxmlformats.org/markup-compatibility/2006" xmlns:o="urn:schemas-microsoft-com:office:office" xmlns:r="http://schemas.openxmlformats.org/officeDocument/2006/relationships" xmlns:m="http://schemas.openxmlformats.org/officeDocument/2006/math" xmlns:v="urn:schemas-microsoft-com:vml" xmlns:wp="http://schemas.openxmlformats.org/drawingml/2006/wordprocessingDrawing" xmlns:w10="urn:schemas-microsoft-com:office:word" xmlns:w="http://schemas.openxmlformats.org/wordprocessingml/2006/main" xmlns:wne="http://schemas.microsoft.com/office/word/2006/wordml">
+  <w:p>
+    <w:pPr>
+      <w:pStyle w:val="Encabezado"/>
+    </w:pPr>
+  </w:p>
+</w:hdr>
+</file>
+
+<file path=word/header2.xml><?xml version="1.0" encoding="utf-8"?>
+<w:hdr xmlns:ve="http://schemas.openxmlformats.org/markup-compatibility/2006" xmlns:o="urn:schemas-microsoft-com:office:office" xmlns:r="http://schemas.openxmlformats.org/officeDocument/2006/relationships" xmlns:m="http://schemas.openxmlformats.org/officeDocument/2006/math" xmlns:v="urn:schemas-microsoft-com:vml" xmlns:wp="http://schemas.openxmlformats.org/drawingml/2006/wordprocessingDrawing" xmlns:w10="urn:schemas-microsoft-com:office:word" xmlns:w="http://schemas.openxmlformats.org/wordprocessingml/2006/main" xmlns:wne="http://schemas.microsoft.com/office/word/2006/wordml">
+  <w:p>
+    <w:pPr>
+      <w:pStyle w:val="Encabezado"/>
+    </w:pPr>
+  </w:p>
+</w:hdr>
+</file>
+
+<file path=word/header3.xml><?xml version="1.0" encoding="utf-8"?>
+<w:hdr xmlns:ve="http://schemas.openxmlformats.org/markup-compatibility/2006" xmlns:o="urn:schemas-microsoft-com:office:office" xmlns:r="http://schemas.openxmlformats.org/officeDocument/2006/relationships" xmlns:m="http://schemas.openxmlformats.org/officeDocument/2006/math" xmlns:v="urn:schemas-microsoft-com:vml" xmlns:wp="http://schemas.openxmlformats.org/drawingml/2006/wordprocessingDrawing" xmlns:w10="urn:schemas-microsoft-com:office:word" xmlns:w="http://schemas.openxmlformats.org/wordprocessingml/2006/main" xmlns:wne="http://schemas.microsoft.com/office/word/2006/wordml">
+  <w:p>
+    <w:pPr>
+      <w:pStyle w:val="Encabezado"/>
+    </w:pPr>
+  </w:p>
+</w:hdr>
 </file>
 
 <file path=word/numbering.xml><?xml version="1.0" encoding="utf-8"?>

</xml_diff>